<commit_message>
Final Version of Assignment 1.2
</commit_message>
<xml_diff>
--- a/Module-1/Eckert-Assignment1_2.docx
+++ b/Module-1/Eckert-Assignment1_2.docx
@@ -336,15 +336,301 @@
     <w:p>
       <w:pPr>
         <w:spacing w:line="480" w:lineRule="auto"/>
-        <w:jc w:val="center"/>
-        <w:rPr>
-          <w:rFonts w:ascii="Times New Roman" w:hAnsi="Times New Roman" w:cs="Times New Roman"/>
-          <w:sz w:val="24"/>
-          <w:szCs w:val="24"/>
-        </w:rPr>
-      </w:pPr>
+        <w:rPr>
+          <w:rFonts w:ascii="Times New Roman" w:hAnsi="Times New Roman" w:cs="Times New Roman"/>
+          <w:b/>
+          <w:sz w:val="24"/>
+          <w:szCs w:val="24"/>
+        </w:rPr>
+      </w:pPr>
+      <w:r>
+        <w:rPr>
+          <w:rFonts w:ascii="Times New Roman" w:hAnsi="Times New Roman" w:cs="Times New Roman"/>
+          <w:b/>
+          <w:sz w:val="24"/>
+          <w:szCs w:val="24"/>
+        </w:rPr>
+        <w:t xml:space="preserve">Link to </w:t>
+      </w:r>
+      <w:proofErr w:type="spellStart"/>
+      <w:r>
+        <w:rPr>
+          <w:rFonts w:ascii="Times New Roman" w:hAnsi="Times New Roman" w:cs="Times New Roman"/>
+          <w:b/>
+          <w:sz w:val="24"/>
+          <w:szCs w:val="24"/>
+        </w:rPr>
+        <w:t>GitHub</w:t>
+      </w:r>
+      <w:proofErr w:type="spellEnd"/>
+      <w:r>
+        <w:rPr>
+          <w:rFonts w:ascii="Times New Roman" w:hAnsi="Times New Roman" w:cs="Times New Roman"/>
+          <w:b/>
+          <w:sz w:val="24"/>
+          <w:szCs w:val="24"/>
+        </w:rPr>
+        <w:t xml:space="preserve"> Repository:</w:t>
+      </w:r>
+      <w:r>
+        <w:rPr>
+          <w:rFonts w:ascii="Times New Roman" w:hAnsi="Times New Roman" w:cs="Times New Roman"/>
+          <w:sz w:val="24"/>
+          <w:szCs w:val="24"/>
+        </w:rPr>
+        <w:t xml:space="preserve"> </w:t>
+      </w:r>
+      <w:hyperlink r:id="rId7" w:history="1">
+        <w:r>
+          <w:rPr>
+            <w:rStyle w:val="Hyperlink"/>
+            <w:rFonts w:ascii="Times New Roman" w:hAnsi="Times New Roman" w:cs="Times New Roman"/>
+            <w:sz w:val="24"/>
+            <w:szCs w:val="24"/>
+          </w:rPr>
+          <w:t>https://github.com/WadeEckert/CSD-325</w:t>
+        </w:r>
+      </w:hyperlink>
+      <w:r>
+        <w:rPr>
+          <w:rFonts w:ascii="Times New Roman" w:hAnsi="Times New Roman" w:cs="Times New Roman"/>
+          <w:sz w:val="24"/>
+          <w:szCs w:val="24"/>
+        </w:rPr>
+        <w:br/>
+      </w:r>
+      <w:r>
+        <w:rPr>
+          <w:rFonts w:ascii="Times New Roman" w:hAnsi="Times New Roman" w:cs="Times New Roman"/>
+          <w:sz w:val="24"/>
+          <w:szCs w:val="24"/>
+        </w:rPr>
+        <w:br/>
+      </w:r>
+      <w:r>
+        <w:rPr>
+          <w:rFonts w:ascii="Times New Roman" w:hAnsi="Times New Roman" w:cs="Times New Roman"/>
+          <w:b/>
+          <w:sz w:val="24"/>
+          <w:szCs w:val="24"/>
+        </w:rPr>
+        <w:t xml:space="preserve">Screenshots of </w:t>
+      </w:r>
+      <w:proofErr w:type="spellStart"/>
+      <w:r>
+        <w:rPr>
+          <w:rFonts w:ascii="Times New Roman" w:hAnsi="Times New Roman" w:cs="Times New Roman"/>
+          <w:b/>
+          <w:sz w:val="24"/>
+          <w:szCs w:val="24"/>
+        </w:rPr>
+        <w:t>GitHub</w:t>
+      </w:r>
+      <w:proofErr w:type="spellEnd"/>
+      <w:r>
+        <w:rPr>
+          <w:rFonts w:ascii="Times New Roman" w:hAnsi="Times New Roman" w:cs="Times New Roman"/>
+          <w:b/>
+          <w:sz w:val="24"/>
+          <w:szCs w:val="24"/>
+        </w:rPr>
+        <w:t xml:space="preserve"> Repository</w:t>
+      </w:r>
+      <w:proofErr w:type="gramStart"/>
+      <w:r>
+        <w:rPr>
+          <w:rFonts w:ascii="Times New Roman" w:hAnsi="Times New Roman" w:cs="Times New Roman"/>
+          <w:b/>
+          <w:sz w:val="24"/>
+          <w:szCs w:val="24"/>
+        </w:rPr>
+        <w:t>:</w:t>
+      </w:r>
+      <w:proofErr w:type="gramEnd"/>
+      <w:r>
+        <w:rPr>
+          <w:rFonts w:ascii="Times New Roman" w:hAnsi="Times New Roman" w:cs="Times New Roman"/>
+          <w:b/>
+          <w:sz w:val="24"/>
+          <w:szCs w:val="24"/>
+        </w:rPr>
+        <w:br/>
+      </w:r>
+      <w:r>
+        <w:rPr>
+          <w:rFonts w:ascii="Times New Roman" w:hAnsi="Times New Roman" w:cs="Times New Roman"/>
+          <w:b/>
+          <w:sz w:val="24"/>
+          <w:szCs w:val="24"/>
+        </w:rPr>
+        <w:drawing>
+          <wp:inline distT="0" distB="0" distL="0" distR="0" wp14:anchorId="0DF237A5" wp14:editId="7316A4F3">
+            <wp:extent cx="5943600" cy="2439670"/>
+            <wp:effectExtent l="0" t="0" r="0" b="0"/>
+            <wp:docPr id="2" name="Picture 2"/>
+            <wp:cNvGraphicFramePr>
+              <a:graphicFrameLocks xmlns:a="http://schemas.openxmlformats.org/drawingml/2006/main" noChangeAspect="1"/>
+            </wp:cNvGraphicFramePr>
+            <a:graphic xmlns:a="http://schemas.openxmlformats.org/drawingml/2006/main">
+              <a:graphicData uri="http://schemas.openxmlformats.org/drawingml/2006/picture">
+                <pic:pic xmlns:pic="http://schemas.openxmlformats.org/drawingml/2006/picture">
+                  <pic:nvPicPr>
+                    <pic:cNvPr id="0" name=""/>
+                    <pic:cNvPicPr/>
+                  </pic:nvPicPr>
+                  <pic:blipFill>
+                    <a:blip r:embed="rId8"/>
+                    <a:stretch>
+                      <a:fillRect/>
+                    </a:stretch>
+                  </pic:blipFill>
+                  <pic:spPr>
+                    <a:xfrm>
+                      <a:off x="0" y="0"/>
+                      <a:ext cx="5943600" cy="2439670"/>
+                    </a:xfrm>
+                    <a:prstGeom prst="rect">
+                      <a:avLst/>
+                    </a:prstGeom>
+                  </pic:spPr>
+                </pic:pic>
+              </a:graphicData>
+            </a:graphic>
+          </wp:inline>
+        </w:drawing>
+      </w:r>
+      <w:r>
+        <w:rPr>
+          <w:rFonts w:ascii="Times New Roman" w:hAnsi="Times New Roman" w:cs="Times New Roman"/>
+          <w:b/>
+          <w:sz w:val="24"/>
+          <w:szCs w:val="24"/>
+        </w:rPr>
+        <w:br/>
+      </w:r>
+      <w:r>
+        <w:rPr>
+          <w:rFonts w:ascii="Times New Roman" w:hAnsi="Times New Roman" w:cs="Times New Roman"/>
+          <w:b/>
+          <w:sz w:val="24"/>
+          <w:szCs w:val="24"/>
+        </w:rPr>
+        <w:br/>
+        <w:t xml:space="preserve">Screenshot of </w:t>
+      </w:r>
+      <w:proofErr w:type="spellStart"/>
+      <w:r>
+        <w:rPr>
+          <w:rFonts w:ascii="Times New Roman" w:hAnsi="Times New Roman" w:cs="Times New Roman"/>
+          <w:b/>
+          <w:sz w:val="24"/>
+          <w:szCs w:val="24"/>
+        </w:rPr>
+        <w:t>GitHub</w:t>
+      </w:r>
+      <w:proofErr w:type="spellEnd"/>
+      <w:r>
+        <w:rPr>
+          <w:rFonts w:ascii="Times New Roman" w:hAnsi="Times New Roman" w:cs="Times New Roman"/>
+          <w:b/>
+          <w:sz w:val="24"/>
+          <w:szCs w:val="24"/>
+        </w:rPr>
+        <w:t xml:space="preserve"> Repository with Module 1 Directory Pushed:</w:t>
+      </w:r>
+      <w:r>
+        <w:rPr>
+          <w:rFonts w:ascii="Times New Roman" w:hAnsi="Times New Roman" w:cs="Times New Roman"/>
+          <w:b/>
+          <w:sz w:val="24"/>
+          <w:szCs w:val="24"/>
+        </w:rPr>
+        <w:br/>
+      </w:r>
+      <w:r>
+        <w:rPr>
+          <w:rFonts w:ascii="Times New Roman" w:hAnsi="Times New Roman" w:cs="Times New Roman"/>
+          <w:b/>
+          <w:sz w:val="24"/>
+          <w:szCs w:val="24"/>
+        </w:rPr>
+        <w:br/>
+      </w:r>
+      <w:r>
+        <w:rPr>
+          <w:rFonts w:ascii="Times New Roman" w:hAnsi="Times New Roman" w:cs="Times New Roman"/>
+          <w:b/>
+          <w:sz w:val="24"/>
+          <w:szCs w:val="24"/>
+        </w:rPr>
+        <w:drawing>
+          <wp:inline distT="0" distB="0" distL="0" distR="0" wp14:anchorId="78D0524E" wp14:editId="2845CDCB">
+            <wp:extent cx="5943600" cy="2127250"/>
+            <wp:effectExtent l="0" t="0" r="0" b="6350"/>
+            <wp:docPr id="3" name="Picture 3"/>
+            <wp:cNvGraphicFramePr>
+              <a:graphicFrameLocks xmlns:a="http://schemas.openxmlformats.org/drawingml/2006/main" noChangeAspect="1"/>
+            </wp:cNvGraphicFramePr>
+            <a:graphic xmlns:a="http://schemas.openxmlformats.org/drawingml/2006/main">
+              <a:graphicData uri="http://schemas.openxmlformats.org/drawingml/2006/picture">
+                <pic:pic xmlns:pic="http://schemas.openxmlformats.org/drawingml/2006/picture">
+                  <pic:nvPicPr>
+                    <pic:cNvPr id="0" name=""/>
+                    <pic:cNvPicPr/>
+                  </pic:nvPicPr>
+                  <pic:blipFill>
+                    <a:blip r:embed="rId9"/>
+                    <a:stretch>
+                      <a:fillRect/>
+                    </a:stretch>
+                  </pic:blipFill>
+                  <pic:spPr>
+                    <a:xfrm>
+                      <a:off x="0" y="0"/>
+                      <a:ext cx="5943600" cy="2127250"/>
+                    </a:xfrm>
+                    <a:prstGeom prst="rect">
+                      <a:avLst/>
+                    </a:prstGeom>
+                  </pic:spPr>
+                </pic:pic>
+              </a:graphicData>
+            </a:graphic>
+          </wp:inline>
+        </w:drawing>
+      </w:r>
+      <w:r>
+        <w:rPr>
+          <w:rFonts w:ascii="Times New Roman" w:hAnsi="Times New Roman" w:cs="Times New Roman"/>
+          <w:b/>
+          <w:sz w:val="24"/>
+          <w:szCs w:val="24"/>
+        </w:rPr>
+        <w:br/>
+      </w:r>
       <w:bookmarkStart w:id="0" w:name="_GoBack"/>
       <w:bookmarkEnd w:id="0"/>
+    </w:p>
+    <w:p>
+      <w:pPr>
+        <w:spacing w:line="480" w:lineRule="auto"/>
+        <w:rPr>
+          <w:rFonts w:ascii="Times New Roman" w:hAnsi="Times New Roman" w:cs="Times New Roman"/>
+          <w:b/>
+          <w:sz w:val="24"/>
+          <w:szCs w:val="24"/>
+        </w:rPr>
+      </w:pPr>
+      <w:r>
+        <w:rPr>
+          <w:rFonts w:ascii="Times New Roman" w:hAnsi="Times New Roman" w:cs="Times New Roman"/>
+          <w:b/>
+          <w:sz w:val="24"/>
+          <w:szCs w:val="24"/>
+        </w:rPr>
+        <w:lastRenderedPageBreak/>
+        <w:t>Screenshot of Local Directory:</w:t>
+      </w:r>
     </w:p>
     <w:p>
       <w:pPr>
@@ -378,7 +664,7 @@
                     <pic:cNvPicPr/>
                   </pic:nvPicPr>
                   <pic:blipFill>
-                    <a:blip r:embed="rId7"/>
+                    <a:blip r:embed="rId10"/>
                     <a:stretch>
                       <a:fillRect/>
                     </a:stretch>
@@ -421,7 +707,7 @@
       </w:pPr>
     </w:p>
     <w:sectPr>
-      <w:headerReference w:type="default" r:id="rId8"/>
+      <w:headerReference w:type="default" r:id="rId11"/>
       <w:pgSz w:w="12240" w:h="15840"/>
       <w:pgMar w:top="1440" w:right="1440" w:bottom="1440" w:left="1440" w:header="720" w:footer="720" w:gutter="0"/>
       <w:cols w:space="720"/>
@@ -532,7 +818,7 @@
         <w:sz w:val="24"/>
         <w:szCs w:val="24"/>
       </w:rPr>
-      <w:t>1</w:t>
+      <w:t>2</w:t>
     </w:r>
     <w:r>
       <w:rPr>
@@ -1300,6 +1586,17 @@
       <w:szCs w:val="16"/>
     </w:rPr>
   </w:style>
+  <w:style w:type="character" w:styleId="Hyperlink">
+    <w:name w:val="Hyperlink"/>
+    <w:basedOn w:val="DefaultParagraphFont"/>
+    <w:uiPriority w:val="99"/>
+    <w:unhideWhenUsed/>
+    <w:rsid w:val="00BD7F56"/>
+    <w:rPr>
+      <w:color w:val="0000FF" w:themeColor="hyperlink"/>
+      <w:u w:val="single"/>
+    </w:rPr>
+  </w:style>
 </w:styles>
 </file>
 
@@ -2054,6 +2351,17 @@
       <w:rFonts w:ascii="Tahoma" w:hAnsi="Tahoma" w:cs="Tahoma"/>
       <w:sz w:val="16"/>
       <w:szCs w:val="16"/>
+    </w:rPr>
+  </w:style>
+  <w:style w:type="character" w:styleId="Hyperlink">
+    <w:name w:val="Hyperlink"/>
+    <w:basedOn w:val="DefaultParagraphFont"/>
+    <w:uiPriority w:val="99"/>
+    <w:unhideWhenUsed/>
+    <w:rsid w:val="00BD7F56"/>
+    <w:rPr>
+      <w:color w:val="0000FF" w:themeColor="hyperlink"/>
+      <w:u w:val="single"/>
     </w:rPr>
   </w:style>
 </w:styles>

</xml_diff>